<commit_message>
Edit Readme and Final Report
Edited the Readme and added installation guideline to it. Added work distribution to the final report.
</commit_message>
<xml_diff>
--- a/doc/Iteration2_Final_Report.docx
+++ b/doc/Iteration2_Final_Report.docx
@@ -16,7 +16,7 @@
           <w:sz w:val="22"/>
         </w:rPr>
         <w:drawing>
-          <wp:anchor distT="0" distB="0" distL="114300" distR="114300" simplePos="0" relativeHeight="251659264" behindDoc="0" locked="0" layoutInCell="1" allowOverlap="1" wp14:anchorId="2FD538CA" wp14:editId="21F065D7">
+          <wp:anchor distT="0" distB="0" distL="114300" distR="114300" simplePos="0" relativeHeight="251659264" behindDoc="0" locked="0" layoutInCell="1" allowOverlap="1" wp14:anchorId="17F9FE69" wp14:editId="6CA1B7CA">
             <wp:simplePos x="0" y="0"/>
             <wp:positionH relativeFrom="margin">
               <wp:posOffset>-68580</wp:posOffset>
@@ -1666,25 +1666,1811 @@
       <w:pPr>
         <w:pStyle w:val="Heading1"/>
       </w:pPr>
+      <w:r>
+        <w:lastRenderedPageBreak/>
+        <w:t>Work Distribution</w:t>
+      </w:r>
+    </w:p>
+    <w:p>
+      <w:pPr>
+        <w:ind w:left="432"/>
+        <w:rPr>
+          <w:b/>
+        </w:rPr>
+      </w:pPr>
+      <w:r>
+        <w:rPr>
+          <w:b/>
+        </w:rPr>
+        <w:t xml:space="preserve">Ahmet </w:t>
+      </w:r>
+      <w:proofErr w:type="spellStart"/>
+      <w:proofErr w:type="gramStart"/>
+      <w:r>
+        <w:rPr>
+          <w:b/>
+        </w:rPr>
+        <w:t>Malal</w:t>
+      </w:r>
+      <w:proofErr w:type="spellEnd"/>
+      <w:r>
+        <w:rPr>
+          <w:b/>
+        </w:rPr>
+        <w:t xml:space="preserve"> :</w:t>
+      </w:r>
+      <w:proofErr w:type="gramEnd"/>
+    </w:p>
+    <w:p>
+      <w:pPr>
+        <w:ind w:left="432"/>
+        <w:rPr>
+          <w:b/>
+        </w:rPr>
+      </w:pPr>
+      <w:r>
+        <w:tab/>
+      </w:r>
+      <w:r>
+        <w:rPr>
+          <w:b/>
+        </w:rPr>
+        <w:t>Analysis Report:</w:t>
+      </w:r>
+    </w:p>
+    <w:p>
+      <w:pPr>
+        <w:ind w:left="1440" w:firstLine="2"/>
+      </w:pPr>
+      <w:r>
+        <w:t xml:space="preserve">Drawing and Explaining </w:t>
+      </w:r>
+      <w:proofErr w:type="gramStart"/>
+      <w:r>
+        <w:t>diagrams :</w:t>
+      </w:r>
+      <w:proofErr w:type="gramEnd"/>
+      <w:r>
+        <w:t xml:space="preserve"> Use Case, State, Activity, Sequence, Class, Navigational Path Diagrams (with </w:t>
+      </w:r>
+      <w:proofErr w:type="spellStart"/>
+      <w:r>
+        <w:t>Samet</w:t>
+      </w:r>
+      <w:proofErr w:type="spellEnd"/>
+      <w:r>
+        <w:t xml:space="preserve"> Demir)</w:t>
+      </w:r>
+    </w:p>
+    <w:p>
+      <w:pPr>
+        <w:ind w:left="432"/>
+        <w:rPr>
+          <w:b/>
+        </w:rPr>
+      </w:pPr>
+      <w:r>
+        <w:tab/>
+      </w:r>
+      <w:r>
+        <w:rPr>
+          <w:b/>
+        </w:rPr>
+        <w:t>Design Report:</w:t>
+      </w:r>
+    </w:p>
+    <w:p>
+      <w:pPr>
+        <w:ind w:left="432"/>
+      </w:pPr>
+      <w:r>
+        <w:tab/>
+      </w:r>
+      <w:r>
+        <w:tab/>
+        <w:t xml:space="preserve">Game Object Subsystem (with </w:t>
+      </w:r>
+      <w:proofErr w:type="spellStart"/>
+      <w:r>
+        <w:t>Samet</w:t>
+      </w:r>
+      <w:proofErr w:type="spellEnd"/>
+      <w:r>
+        <w:t xml:space="preserve"> Demir)</w:t>
+      </w:r>
+    </w:p>
+    <w:p>
+      <w:pPr>
+        <w:ind w:left="432"/>
+      </w:pPr>
+      <w:r>
+        <w:tab/>
+      </w:r>
+      <w:r>
+        <w:tab/>
+        <w:t xml:space="preserve">Deployment and Component Diagrams (with </w:t>
+      </w:r>
+      <w:proofErr w:type="spellStart"/>
+      <w:r>
+        <w:t>Samet</w:t>
+      </w:r>
+      <w:proofErr w:type="spellEnd"/>
+      <w:r>
+        <w:t xml:space="preserve"> Demir)</w:t>
+      </w:r>
+    </w:p>
+    <w:p>
+      <w:pPr>
+        <w:ind w:left="432"/>
+        <w:rPr>
+          <w:b/>
+        </w:rPr>
+      </w:pPr>
+      <w:r>
+        <w:tab/>
+      </w:r>
+      <w:r>
+        <w:rPr>
+          <w:b/>
+        </w:rPr>
+        <w:t>Code Implementation:</w:t>
+      </w:r>
+    </w:p>
+    <w:p>
+      <w:pPr>
+        <w:ind w:left="432"/>
+      </w:pPr>
+      <w:r>
+        <w:tab/>
+      </w:r>
+      <w:r>
+        <w:tab/>
+      </w:r>
+      <w:proofErr w:type="gramStart"/>
+      <w:r>
+        <w:rPr>
+          <w:b/>
+        </w:rPr>
+        <w:t>Serialization :</w:t>
+      </w:r>
+      <w:proofErr w:type="gramEnd"/>
+      <w:r>
+        <w:rPr>
+          <w:b/>
+        </w:rPr>
+        <w:t xml:space="preserve"> </w:t>
+      </w:r>
+      <w:r>
+        <w:t>saving and loading the current situation of the game.</w:t>
+      </w:r>
+    </w:p>
+    <w:p>
+      <w:pPr>
+        <w:ind w:left="432"/>
+      </w:pPr>
+      <w:r>
+        <w:tab/>
+      </w:r>
+      <w:r>
+        <w:tab/>
+      </w:r>
+      <w:proofErr w:type="gramStart"/>
+      <w:r>
+        <w:rPr>
+          <w:b/>
+        </w:rPr>
+        <w:t>Hint :</w:t>
+      </w:r>
+      <w:proofErr w:type="gramEnd"/>
+      <w:r>
+        <w:t xml:space="preserve"> Adding the hint feature</w:t>
+      </w:r>
+    </w:p>
+    <w:p>
+      <w:pPr>
+        <w:ind w:left="432"/>
+      </w:pPr>
+      <w:r>
+        <w:tab/>
+      </w:r>
+      <w:r>
+        <w:tab/>
+      </w:r>
+      <w:r>
+        <w:rPr>
+          <w:b/>
+        </w:rPr>
+        <w:t xml:space="preserve">Correlation of </w:t>
+      </w:r>
+      <w:proofErr w:type="gramStart"/>
+      <w:r>
+        <w:rPr>
+          <w:b/>
+        </w:rPr>
+        <w:t>Panels :</w:t>
+      </w:r>
+      <w:proofErr w:type="gramEnd"/>
+      <w:r>
+        <w:t xml:space="preserve"> Closing and opening panels</w:t>
+      </w:r>
+    </w:p>
+    <w:p>
+      <w:pPr>
+        <w:ind w:left="432"/>
+        <w:rPr>
+          <w:b/>
+        </w:rPr>
+      </w:pPr>
+    </w:p>
+    <w:p>
+      <w:pPr>
+        <w:ind w:left="432"/>
+        <w:rPr>
+          <w:b/>
+        </w:rPr>
+      </w:pPr>
+      <w:r>
+        <w:rPr>
+          <w:b/>
+        </w:rPr>
+        <w:t xml:space="preserve">İbrahim </w:t>
+      </w:r>
+      <w:proofErr w:type="gramStart"/>
+      <w:r>
+        <w:rPr>
+          <w:b/>
+        </w:rPr>
+        <w:t>Mammadov :</w:t>
+      </w:r>
+      <w:proofErr w:type="gramEnd"/>
+    </w:p>
+    <w:p>
+      <w:pPr>
+        <w:ind w:left="432"/>
+        <w:rPr>
+          <w:b/>
+        </w:rPr>
+      </w:pPr>
+      <w:r>
+        <w:tab/>
+      </w:r>
+      <w:r>
+        <w:rPr>
+          <w:b/>
+        </w:rPr>
+        <w:t>Analysis Report:</w:t>
+      </w:r>
+    </w:p>
+    <w:p>
+      <w:pPr>
+        <w:ind w:left="432"/>
+      </w:pPr>
+      <w:r>
+        <w:tab/>
+      </w:r>
+      <w:r>
+        <w:tab/>
+        <w:t>Overview</w:t>
+      </w:r>
+    </w:p>
+    <w:p>
+      <w:pPr>
+        <w:ind w:left="432"/>
+      </w:pPr>
+      <w:r>
+        <w:tab/>
+      </w:r>
+      <w:r>
+        <w:tab/>
+        <w:t>Improvement Summary</w:t>
+      </w:r>
+    </w:p>
+    <w:p>
+      <w:pPr>
+        <w:ind w:left="432"/>
+      </w:pPr>
+      <w:r>
+        <w:tab/>
+      </w:r>
+      <w:r>
+        <w:tab/>
+        <w:t>Functional Requirements</w:t>
+      </w:r>
+    </w:p>
+    <w:p>
+      <w:pPr>
+        <w:ind w:left="432"/>
+      </w:pPr>
+      <w:r>
+        <w:tab/>
+      </w:r>
+      <w:r>
+        <w:tab/>
+        <w:t>Non-functional Requirements</w:t>
+      </w:r>
+    </w:p>
+    <w:p>
+      <w:pPr>
+        <w:ind w:left="432"/>
+      </w:pPr>
+      <w:r>
+        <w:tab/>
+      </w:r>
+      <w:r>
+        <w:tab/>
+      </w:r>
+      <w:proofErr w:type="spellStart"/>
+      <w:r>
+        <w:t>Youtube</w:t>
+      </w:r>
+      <w:proofErr w:type="spellEnd"/>
+      <w:r>
+        <w:t xml:space="preserve"> Video</w:t>
+      </w:r>
+    </w:p>
+    <w:p>
+      <w:pPr>
+        <w:ind w:left="432"/>
+        <w:rPr>
+          <w:b/>
+        </w:rPr>
+      </w:pPr>
+      <w:r>
+        <w:tab/>
+      </w:r>
+      <w:r>
+        <w:rPr>
+          <w:b/>
+        </w:rPr>
+        <w:t>Design Report:</w:t>
+      </w:r>
+    </w:p>
+    <w:p>
+      <w:pPr>
+        <w:ind w:left="432"/>
+      </w:pPr>
+      <w:r>
+        <w:tab/>
+      </w:r>
+      <w:r>
+        <w:tab/>
+        <w:t>Introduction</w:t>
+      </w:r>
+    </w:p>
+    <w:p>
+      <w:pPr>
+        <w:ind w:left="432"/>
+      </w:pPr>
+      <w:r>
+        <w:tab/>
+      </w:r>
+      <w:r>
+        <w:tab/>
+        <w:t>System Architecture</w:t>
+      </w:r>
+    </w:p>
+    <w:p>
+      <w:pPr>
+        <w:ind w:left="432"/>
+      </w:pPr>
+      <w:r>
+        <w:tab/>
+      </w:r>
+      <w:r>
+        <w:tab/>
+        <w:t>Low Level Design</w:t>
+      </w:r>
+    </w:p>
+    <w:p>
+      <w:pPr>
+        <w:ind w:left="432"/>
+        <w:rPr>
+          <w:b/>
+        </w:rPr>
+      </w:pPr>
+      <w:r>
+        <w:tab/>
+      </w:r>
+      <w:r>
+        <w:rPr>
+          <w:b/>
+        </w:rPr>
+        <w:t>Code Implementation:</w:t>
+      </w:r>
+    </w:p>
+    <w:p>
+      <w:pPr>
+        <w:ind w:left="432"/>
+      </w:pPr>
+      <w:r>
+        <w:tab/>
+      </w:r>
+      <w:r>
+        <w:tab/>
+        <w:t xml:space="preserve">Settings Panel (with </w:t>
+      </w:r>
+      <w:proofErr w:type="spellStart"/>
+      <w:r>
+        <w:t>Samet</w:t>
+      </w:r>
+      <w:proofErr w:type="spellEnd"/>
+      <w:r>
+        <w:t xml:space="preserve"> Demir)</w:t>
+      </w:r>
+    </w:p>
+    <w:p>
+      <w:pPr>
+        <w:ind w:left="432"/>
+      </w:pPr>
+      <w:r>
+        <w:tab/>
+      </w:r>
+      <w:r>
+        <w:tab/>
+        <w:t>Pause Panel</w:t>
+      </w:r>
+    </w:p>
+    <w:p>
+      <w:pPr>
+        <w:ind w:left="432"/>
+      </w:pPr>
+      <w:r>
+        <w:tab/>
+      </w:r>
+      <w:r>
+        <w:tab/>
+        <w:t>Sound Manager</w:t>
+      </w:r>
+    </w:p>
+    <w:p>
+      <w:pPr>
+        <w:ind w:left="432"/>
+        <w:rPr>
+          <w:b/>
+        </w:rPr>
+      </w:pPr>
+      <w:r>
+        <w:tab/>
+      </w:r>
+      <w:r>
+        <w:rPr>
+          <w:b/>
+        </w:rPr>
+        <w:t>Final Report:</w:t>
+      </w:r>
+    </w:p>
+    <w:p>
+      <w:pPr>
+        <w:ind w:left="432"/>
+      </w:pPr>
+      <w:r>
+        <w:tab/>
+      </w:r>
+      <w:r>
+        <w:tab/>
+        <w:t>All Final Report</w:t>
+      </w:r>
+    </w:p>
+    <w:p>
+      <w:pPr>
+        <w:ind w:left="432"/>
+        <w:rPr>
+          <w:b/>
+        </w:rPr>
+      </w:pPr>
+      <w:r>
+        <w:rPr>
+          <w:b/>
+        </w:rPr>
+        <w:lastRenderedPageBreak/>
+        <w:t xml:space="preserve">Huseyn </w:t>
+      </w:r>
+      <w:proofErr w:type="spellStart"/>
+      <w:r>
+        <w:rPr>
+          <w:b/>
+        </w:rPr>
+        <w:t>Allahyarov</w:t>
+      </w:r>
+      <w:proofErr w:type="spellEnd"/>
+    </w:p>
+    <w:p>
+      <w:pPr>
+        <w:ind w:left="432"/>
+        <w:rPr>
+          <w:b/>
+        </w:rPr>
+      </w:pPr>
+      <w:r>
+        <w:tab/>
+      </w:r>
+      <w:r>
+        <w:rPr>
+          <w:b/>
+        </w:rPr>
+        <w:t>Analysis Report:</w:t>
+      </w:r>
+    </w:p>
+    <w:p>
+      <w:pPr>
+        <w:ind w:left="432"/>
+      </w:pPr>
+      <w:r>
+        <w:tab/>
+      </w:r>
+      <w:r>
+        <w:tab/>
+        <w:t xml:space="preserve">Mock up (with Mahammad </w:t>
+      </w:r>
+      <w:proofErr w:type="spellStart"/>
+      <w:r>
+        <w:t>Shirinov</w:t>
+      </w:r>
+      <w:proofErr w:type="spellEnd"/>
+      <w:r>
+        <w:t>)</w:t>
+      </w:r>
+    </w:p>
+    <w:p>
+      <w:pPr>
+        <w:ind w:left="432"/>
+        <w:rPr>
+          <w:b/>
+        </w:rPr>
+      </w:pPr>
+      <w:r>
+        <w:tab/>
+      </w:r>
+      <w:r>
+        <w:rPr>
+          <w:b/>
+        </w:rPr>
+        <w:t>Design Report:</w:t>
+      </w:r>
+    </w:p>
+    <w:p>
+      <w:pPr>
+        <w:ind w:left="432"/>
+      </w:pPr>
+      <w:r>
+        <w:tab/>
+      </w:r>
+      <w:r>
+        <w:tab/>
+        <w:t xml:space="preserve">User Interface Subsystem (with Mahammad </w:t>
+      </w:r>
+      <w:proofErr w:type="spellStart"/>
+      <w:r>
+        <w:t>Shirinov</w:t>
+      </w:r>
+      <w:proofErr w:type="spellEnd"/>
+      <w:r>
+        <w:t>)</w:t>
+      </w:r>
+    </w:p>
+    <w:p>
+      <w:pPr>
+        <w:ind w:left="432"/>
+        <w:rPr>
+          <w:b/>
+        </w:rPr>
+      </w:pPr>
+      <w:r>
+        <w:tab/>
+      </w:r>
+      <w:r>
+        <w:rPr>
+          <w:b/>
+        </w:rPr>
+        <w:t>Code Implementation:</w:t>
+      </w:r>
+    </w:p>
+    <w:p>
+      <w:pPr>
+        <w:ind w:left="1440" w:firstLine="2"/>
+      </w:pPr>
+      <w:proofErr w:type="spellStart"/>
+      <w:r>
+        <w:t>FileSystem</w:t>
+      </w:r>
+      <w:proofErr w:type="spellEnd"/>
+      <w:r>
+        <w:t xml:space="preserve"> and </w:t>
+      </w:r>
+      <w:proofErr w:type="spellStart"/>
+      <w:r>
+        <w:t>FileDataStructure</w:t>
+      </w:r>
+      <w:proofErr w:type="spellEnd"/>
+      <w:r>
+        <w:t xml:space="preserve"> (with Mahammad </w:t>
+      </w:r>
+      <w:proofErr w:type="spellStart"/>
+      <w:r>
+        <w:t>Shirinov</w:t>
+      </w:r>
+      <w:proofErr w:type="spellEnd"/>
+      <w:r>
+        <w:t>): the classes that manage to load levels from a file</w:t>
+      </w:r>
+    </w:p>
+    <w:p>
+      <w:pPr>
+        <w:ind w:left="1440" w:firstLine="2"/>
+      </w:pPr>
+      <w:r>
+        <w:t xml:space="preserve">Encryption of the files (with Mahammad </w:t>
+      </w:r>
+      <w:proofErr w:type="spellStart"/>
+      <w:r>
+        <w:t>Shirinov</w:t>
+      </w:r>
+      <w:proofErr w:type="spellEnd"/>
+      <w:r>
+        <w:t xml:space="preserve">): Encrypting and Decrypting the files so that it cannot be changed by the user. </w:t>
+      </w:r>
+    </w:p>
+    <w:p>
+      <w:pPr>
+        <w:ind w:left="432"/>
+      </w:pPr>
+      <w:r>
+        <w:tab/>
+      </w:r>
+      <w:r>
+        <w:tab/>
+        <w:t>Game Manager class</w:t>
+      </w:r>
+    </w:p>
+    <w:p>
+      <w:pPr>
+        <w:ind w:left="432"/>
+        <w:rPr>
+          <w:b/>
+        </w:rPr>
+      </w:pPr>
+      <w:r>
+        <w:tab/>
+      </w:r>
+      <w:r>
+        <w:rPr>
+          <w:b/>
+        </w:rPr>
+        <w:t>Final Report:</w:t>
+      </w:r>
+    </w:p>
+    <w:p>
+      <w:pPr>
+        <w:ind w:left="432"/>
+      </w:pPr>
+      <w:r>
+        <w:tab/>
+      </w:r>
+      <w:r>
+        <w:tab/>
+        <w:t>Fi</w:t>
+      </w:r>
+      <w:r>
+        <w:t>nal</w:t>
+      </w:r>
+      <w:r>
+        <w:t xml:space="preserve"> Report</w:t>
+      </w:r>
+      <w:r>
+        <w:t xml:space="preserve"> How </w:t>
+      </w:r>
+      <w:proofErr w:type="gramStart"/>
+      <w:r>
+        <w:t>To</w:t>
+      </w:r>
+      <w:proofErr w:type="gramEnd"/>
+      <w:r>
+        <w:t xml:space="preserve"> Play</w:t>
+      </w:r>
+    </w:p>
+    <w:p>
+      <w:pPr>
+        <w:ind w:left="432"/>
+        <w:rPr>
+          <w:b/>
+        </w:rPr>
+      </w:pPr>
+    </w:p>
+    <w:p>
+      <w:pPr>
+        <w:ind w:left="432"/>
+        <w:rPr>
+          <w:b/>
+        </w:rPr>
+      </w:pPr>
+      <w:r>
+        <w:rPr>
+          <w:b/>
+        </w:rPr>
+        <w:t xml:space="preserve">Mahammad </w:t>
+      </w:r>
+      <w:proofErr w:type="spellStart"/>
+      <w:r>
+        <w:rPr>
+          <w:b/>
+        </w:rPr>
+        <w:t>Shirinov</w:t>
+      </w:r>
+      <w:proofErr w:type="spellEnd"/>
+    </w:p>
+    <w:p>
+      <w:pPr>
+        <w:ind w:left="432"/>
+        <w:rPr>
+          <w:b/>
+        </w:rPr>
+      </w:pPr>
+      <w:r>
+        <w:tab/>
+      </w:r>
+      <w:r>
+        <w:rPr>
+          <w:b/>
+        </w:rPr>
+        <w:t>Analysis Report:</w:t>
+      </w:r>
+    </w:p>
+    <w:p>
+      <w:pPr>
+        <w:ind w:left="432"/>
+      </w:pPr>
+      <w:r>
+        <w:tab/>
+      </w:r>
+      <w:r>
+        <w:tab/>
+        <w:t xml:space="preserve">Mock up (with Huseyn </w:t>
+      </w:r>
+      <w:proofErr w:type="spellStart"/>
+      <w:r>
+        <w:t>Allahyarov</w:t>
+      </w:r>
+      <w:proofErr w:type="spellEnd"/>
+      <w:r>
+        <w:t>)</w:t>
+      </w:r>
+    </w:p>
+    <w:p>
+      <w:pPr>
+        <w:ind w:left="432"/>
+        <w:rPr>
+          <w:b/>
+        </w:rPr>
+      </w:pPr>
+      <w:r>
+        <w:tab/>
+      </w:r>
+      <w:r>
+        <w:rPr>
+          <w:b/>
+        </w:rPr>
+        <w:t>Design Report:</w:t>
+      </w:r>
+    </w:p>
+    <w:p>
+      <w:pPr>
+        <w:ind w:left="432"/>
+      </w:pPr>
+      <w:r>
+        <w:tab/>
+      </w:r>
+      <w:r>
+        <w:tab/>
+        <w:t xml:space="preserve">User Interface Subsystem (with Huseyn </w:t>
+      </w:r>
+      <w:proofErr w:type="spellStart"/>
+      <w:r>
+        <w:t>Allahyarov</w:t>
+      </w:r>
+      <w:proofErr w:type="spellEnd"/>
+      <w:r>
+        <w:t>)</w:t>
+      </w:r>
+    </w:p>
+    <w:p>
+      <w:pPr>
+        <w:ind w:left="432"/>
+        <w:rPr>
+          <w:b/>
+        </w:rPr>
+      </w:pPr>
+      <w:r>
+        <w:tab/>
+      </w:r>
+      <w:r>
+        <w:rPr>
+          <w:b/>
+        </w:rPr>
+        <w:t>Code Implementation:</w:t>
+      </w:r>
+    </w:p>
+    <w:p>
+      <w:pPr>
+        <w:ind w:left="1440" w:firstLine="2"/>
+      </w:pPr>
+      <w:proofErr w:type="spellStart"/>
+      <w:r>
+        <w:t>FileSystem</w:t>
+      </w:r>
+      <w:proofErr w:type="spellEnd"/>
+      <w:r>
+        <w:t xml:space="preserve"> and </w:t>
+      </w:r>
+      <w:proofErr w:type="spellStart"/>
+      <w:r>
+        <w:t>FileDataStructure</w:t>
+      </w:r>
+      <w:proofErr w:type="spellEnd"/>
+      <w:r>
+        <w:t xml:space="preserve"> (with Huseyn </w:t>
+      </w:r>
+      <w:proofErr w:type="spellStart"/>
+      <w:r>
+        <w:t>Allahyarov</w:t>
+      </w:r>
+      <w:proofErr w:type="spellEnd"/>
+      <w:r>
+        <w:t>): the classes that manage to load levels from a file</w:t>
+      </w:r>
+    </w:p>
+    <w:p>
+      <w:pPr>
+        <w:ind w:left="1440" w:firstLine="2"/>
+      </w:pPr>
+      <w:r>
+        <w:t xml:space="preserve">Encryption of the files (with Huseyn </w:t>
+      </w:r>
+      <w:proofErr w:type="spellStart"/>
+      <w:r>
+        <w:t>Allahyarov</w:t>
+      </w:r>
+      <w:proofErr w:type="spellEnd"/>
+      <w:r>
+        <w:t xml:space="preserve">): Encrypting and Decrypting the files so that it cannot be changed by the user. </w:t>
+      </w:r>
+    </w:p>
+    <w:p>
+      <w:pPr>
+        <w:ind w:left="432"/>
+      </w:pPr>
+      <w:r>
+        <w:tab/>
+      </w:r>
+      <w:r>
+        <w:tab/>
+        <w:t xml:space="preserve">Finding Images of the Game Objects (with </w:t>
+      </w:r>
+      <w:proofErr w:type="spellStart"/>
+      <w:r>
+        <w:t>Samet</w:t>
+      </w:r>
+      <w:proofErr w:type="spellEnd"/>
+      <w:r>
+        <w:t xml:space="preserve"> Demir)</w:t>
+      </w:r>
+    </w:p>
+    <w:p>
+      <w:pPr>
+        <w:ind w:left="432"/>
+      </w:pPr>
+      <w:r>
+        <w:tab/>
+      </w:r>
+      <w:r>
+        <w:tab/>
+        <w:t>Adding Fixed Route to the Soldiers</w:t>
+      </w:r>
+    </w:p>
+    <w:p>
+      <w:pPr>
+        <w:ind w:left="432"/>
+        <w:rPr>
+          <w:b/>
+        </w:rPr>
+      </w:pPr>
+      <w:r>
+        <w:tab/>
+      </w:r>
+      <w:r>
+        <w:rPr>
+          <w:b/>
+        </w:rPr>
+        <w:t>Final Report:</w:t>
+      </w:r>
+    </w:p>
+    <w:p>
+      <w:pPr>
+        <w:ind w:left="432"/>
+      </w:pPr>
+      <w:r>
+        <w:tab/>
+      </w:r>
+      <w:r>
+        <w:tab/>
+        <w:t>Trailer</w:t>
+      </w:r>
+    </w:p>
+    <w:p>
+      <w:pPr>
+        <w:ind w:left="432"/>
+      </w:pPr>
+    </w:p>
+    <w:p>
+      <w:pPr>
+        <w:ind w:left="432"/>
+      </w:pPr>
+    </w:p>
+    <w:p>
+      <w:pPr>
+        <w:ind w:left="432"/>
+      </w:pPr>
+    </w:p>
+    <w:p>
+      <w:pPr>
+        <w:ind w:left="432"/>
+        <w:rPr>
+          <w:b/>
+        </w:rPr>
+      </w:pPr>
+      <w:proofErr w:type="spellStart"/>
+      <w:r>
+        <w:rPr>
+          <w:b/>
+        </w:rPr>
+        <w:lastRenderedPageBreak/>
+        <w:t>Samet</w:t>
+      </w:r>
+      <w:proofErr w:type="spellEnd"/>
+      <w:r>
+        <w:rPr>
+          <w:b/>
+        </w:rPr>
+        <w:t xml:space="preserve"> Demir</w:t>
+      </w:r>
+    </w:p>
+    <w:p>
+      <w:pPr>
+        <w:ind w:left="432"/>
+        <w:rPr>
+          <w:b/>
+        </w:rPr>
+      </w:pPr>
+      <w:r>
+        <w:tab/>
+      </w:r>
+      <w:r>
+        <w:rPr>
+          <w:b/>
+        </w:rPr>
+        <w:t>Analysis Report:</w:t>
+      </w:r>
+    </w:p>
+    <w:p>
+      <w:pPr>
+        <w:ind w:left="1440" w:firstLine="2"/>
+      </w:pPr>
+      <w:r>
+        <w:t xml:space="preserve">Drawing and Explaining </w:t>
+      </w:r>
+      <w:proofErr w:type="gramStart"/>
+      <w:r>
+        <w:t>diagrams :</w:t>
+      </w:r>
+      <w:proofErr w:type="gramEnd"/>
+      <w:r>
+        <w:t xml:space="preserve"> Use Case, State, Activity, Sequence, Class, Navigational Path Diagrams (with Ahmet </w:t>
+      </w:r>
+      <w:proofErr w:type="spellStart"/>
+      <w:r>
+        <w:t>Malal</w:t>
+      </w:r>
+      <w:proofErr w:type="spellEnd"/>
+      <w:r>
+        <w:t>)</w:t>
+      </w:r>
+    </w:p>
+    <w:p>
+      <w:pPr>
+        <w:ind w:left="432"/>
+        <w:rPr>
+          <w:b/>
+        </w:rPr>
+      </w:pPr>
+      <w:r>
+        <w:tab/>
+      </w:r>
+      <w:r>
+        <w:rPr>
+          <w:b/>
+        </w:rPr>
+        <w:t>Design Report:</w:t>
+      </w:r>
+    </w:p>
+    <w:p>
+      <w:pPr>
+        <w:ind w:left="432"/>
+      </w:pPr>
+      <w:r>
+        <w:tab/>
+      </w:r>
+      <w:r>
+        <w:tab/>
+        <w:t xml:space="preserve">Game Object Subsystem (with Ahmet </w:t>
+      </w:r>
+      <w:proofErr w:type="spellStart"/>
+      <w:r>
+        <w:t>Malal</w:t>
+      </w:r>
+      <w:proofErr w:type="spellEnd"/>
+      <w:r>
+        <w:t>)</w:t>
+      </w:r>
+    </w:p>
+    <w:p>
+      <w:pPr>
+        <w:ind w:left="432"/>
+      </w:pPr>
+      <w:r>
+        <w:tab/>
+      </w:r>
+      <w:r>
+        <w:tab/>
+        <w:t xml:space="preserve">Deployment and Component Diagrams (with Ahmet </w:t>
+      </w:r>
+      <w:proofErr w:type="spellStart"/>
+      <w:r>
+        <w:t>Malal</w:t>
+      </w:r>
+      <w:proofErr w:type="spellEnd"/>
+      <w:r>
+        <w:t>)</w:t>
+      </w:r>
+    </w:p>
+    <w:p>
+      <w:pPr>
+        <w:ind w:left="432"/>
+        <w:rPr>
+          <w:b/>
+        </w:rPr>
+      </w:pPr>
+      <w:r>
+        <w:tab/>
+      </w:r>
+      <w:r>
+        <w:rPr>
+          <w:b/>
+        </w:rPr>
+        <w:t>Code Implementation:</w:t>
+      </w:r>
+    </w:p>
+    <w:p>
+      <w:pPr>
+        <w:ind w:left="432"/>
+      </w:pPr>
+      <w:r>
+        <w:tab/>
+      </w:r>
+      <w:r>
+        <w:tab/>
+        <w:t xml:space="preserve">Finding Images of the Game Objects (with Mahammad </w:t>
+      </w:r>
+      <w:proofErr w:type="spellStart"/>
+      <w:r>
+        <w:t>Shirinov</w:t>
+      </w:r>
+      <w:proofErr w:type="spellEnd"/>
+      <w:r>
+        <w:t>)</w:t>
+      </w:r>
+    </w:p>
+    <w:p>
+      <w:pPr>
+        <w:ind w:left="720"/>
+      </w:pPr>
+      <w:r>
+        <w:tab/>
+      </w:r>
+      <w:r>
+        <w:rPr>
+          <w:b/>
+        </w:rPr>
+        <w:t xml:space="preserve">Model </w:t>
+      </w:r>
+      <w:proofErr w:type="gramStart"/>
+      <w:r>
+        <w:rPr>
+          <w:b/>
+        </w:rPr>
+        <w:t>classes :</w:t>
+      </w:r>
+      <w:proofErr w:type="gramEnd"/>
+      <w:r>
+        <w:rPr>
+          <w:b/>
+        </w:rPr>
+        <w:t xml:space="preserve"> </w:t>
+      </w:r>
+      <w:r>
+        <w:t xml:space="preserve">Model, </w:t>
+      </w:r>
+      <w:proofErr w:type="spellStart"/>
+      <w:r>
+        <w:t>GameObject</w:t>
+      </w:r>
+      <w:proofErr w:type="spellEnd"/>
+      <w:r>
+        <w:t xml:space="preserve">, Soldier, Ally, </w:t>
+      </w:r>
+      <w:proofErr w:type="spellStart"/>
+      <w:r>
+        <w:t>AllyArmada</w:t>
+      </w:r>
+      <w:proofErr w:type="spellEnd"/>
+      <w:r>
+        <w:t xml:space="preserve">, Enemy, </w:t>
+      </w:r>
+      <w:proofErr w:type="spellStart"/>
+      <w:r>
+        <w:t>EnemyArmada</w:t>
+      </w:r>
+      <w:proofErr w:type="spellEnd"/>
+      <w:r>
+        <w:t>, L</w:t>
+      </w:r>
+      <w:r>
+        <w:tab/>
+      </w:r>
+      <w:proofErr w:type="spellStart"/>
+      <w:r>
+        <w:t>ake</w:t>
+      </w:r>
+      <w:proofErr w:type="spellEnd"/>
+      <w:r>
+        <w:t xml:space="preserve">, Castle, Tree, </w:t>
+      </w:r>
+      <w:proofErr w:type="spellStart"/>
+      <w:r>
+        <w:t>WallOrChain</w:t>
+      </w:r>
+      <w:proofErr w:type="spellEnd"/>
+      <w:r>
+        <w:t>, Wall, Chain classes</w:t>
+      </w:r>
+    </w:p>
+    <w:p>
+      <w:pPr>
+        <w:ind w:left="432"/>
+      </w:pPr>
+      <w:r>
+        <w:tab/>
+      </w:r>
+      <w:r>
+        <w:tab/>
+      </w:r>
+      <w:r>
+        <w:rPr>
+          <w:b/>
+        </w:rPr>
+        <w:t xml:space="preserve">UI </w:t>
+      </w:r>
+      <w:proofErr w:type="gramStart"/>
+      <w:r>
+        <w:rPr>
+          <w:b/>
+        </w:rPr>
+        <w:t>classes :</w:t>
+      </w:r>
+      <w:proofErr w:type="gramEnd"/>
+      <w:r>
+        <w:t xml:space="preserve"> </w:t>
+      </w:r>
+      <w:proofErr w:type="spellStart"/>
+      <w:r>
+        <w:t>GamePanel</w:t>
+      </w:r>
+      <w:proofErr w:type="spellEnd"/>
+      <w:r>
+        <w:t xml:space="preserve">, </w:t>
+      </w:r>
+      <w:proofErr w:type="spellStart"/>
+      <w:r>
+        <w:t>GameButton</w:t>
+      </w:r>
+      <w:proofErr w:type="spellEnd"/>
+      <w:r>
+        <w:t xml:space="preserve">, </w:t>
+      </w:r>
+      <w:proofErr w:type="spellStart"/>
+      <w:r>
+        <w:t>GameView</w:t>
+      </w:r>
+      <w:proofErr w:type="spellEnd"/>
+      <w:r>
+        <w:t>, How To Play Panel</w:t>
+      </w:r>
+    </w:p>
+    <w:p>
+      <w:pPr>
+        <w:ind w:left="1440"/>
+      </w:pPr>
+      <w:r>
+        <w:rPr>
+          <w:b/>
+        </w:rPr>
+        <w:t xml:space="preserve">Some </w:t>
+      </w:r>
+      <w:proofErr w:type="gramStart"/>
+      <w:r>
+        <w:rPr>
+          <w:b/>
+        </w:rPr>
+        <w:t>functionalities :</w:t>
+      </w:r>
+      <w:proofErr w:type="gramEnd"/>
+      <w:r>
+        <w:t xml:space="preserve"> Rotation the wall, Placing the wall, Checking if the game finished, Keyboard and Mouse Compatibility, Making soldier movable with animation</w:t>
+      </w:r>
+    </w:p>
+    <w:p>
+      <w:pPr>
+        <w:pStyle w:val="Heading1"/>
+      </w:pPr>
       <w:bookmarkStart w:id="1" w:name="_Toc533359837"/>
       <w:r>
+        <w:t>Design Changes</w:t>
+      </w:r>
+      <w:bookmarkEnd w:id="1"/>
+      <w:r>
+        <w:t xml:space="preserve"> </w:t>
+      </w:r>
+    </w:p>
+    <w:p>
+      <w:pPr>
+        <w:pStyle w:val="Heading2"/>
+      </w:pPr>
+      <w:bookmarkStart w:id="2" w:name="_Toc533359838"/>
+      <w:r>
+        <w:t>Added Parts</w:t>
+      </w:r>
+      <w:bookmarkEnd w:id="2"/>
+    </w:p>
+    <w:p>
+      <w:pPr>
+        <w:ind w:left="576"/>
+        <w:rPr>
+          <w:sz w:val="22"/>
+        </w:rPr>
+      </w:pPr>
+      <w:proofErr w:type="spellStart"/>
+      <w:r>
+        <w:rPr>
+          <w:b/>
+          <w:sz w:val="22"/>
+        </w:rPr>
+        <w:t>FileDataStructure</w:t>
+      </w:r>
+      <w:proofErr w:type="spellEnd"/>
+      <w:r>
+        <w:rPr>
+          <w:b/>
+          <w:sz w:val="22"/>
+        </w:rPr>
+        <w:t xml:space="preserve"> Class</w:t>
+      </w:r>
+      <w:r>
+        <w:rPr>
+          <w:b/>
+          <w:sz w:val="22"/>
+        </w:rPr>
+        <w:t xml:space="preserve"> </w:t>
+      </w:r>
+      <w:r>
+        <w:rPr>
+          <w:sz w:val="22"/>
+        </w:rPr>
+        <w:t>-</w:t>
+      </w:r>
+      <w:r>
+        <w:rPr>
+          <w:sz w:val="22"/>
+        </w:rPr>
+        <w:t xml:space="preserve"> </w:t>
+      </w:r>
+      <w:proofErr w:type="spellStart"/>
+      <w:r>
+        <w:rPr>
+          <w:sz w:val="22"/>
+        </w:rPr>
+        <w:t>FileDataStructure</w:t>
+      </w:r>
+      <w:proofErr w:type="spellEnd"/>
+      <w:r>
+        <w:rPr>
+          <w:sz w:val="22"/>
+        </w:rPr>
+        <w:t xml:space="preserve"> object class that manages the primitive types that has been read from the external files.</w:t>
+      </w:r>
+    </w:p>
+    <w:p>
+      <w:pPr>
+        <w:ind w:left="576"/>
+        <w:rPr>
+          <w:sz w:val="22"/>
+        </w:rPr>
+      </w:pPr>
+      <w:proofErr w:type="spellStart"/>
+      <w:r>
+        <w:rPr>
+          <w:b/>
+          <w:sz w:val="22"/>
+        </w:rPr>
+        <w:t>FileSystem</w:t>
+      </w:r>
+      <w:proofErr w:type="spellEnd"/>
+      <w:r>
+        <w:rPr>
+          <w:b/>
+          <w:sz w:val="22"/>
+        </w:rPr>
+        <w:t xml:space="preserve"> Class</w:t>
+      </w:r>
+      <w:r>
+        <w:rPr>
+          <w:b/>
+          <w:sz w:val="22"/>
+        </w:rPr>
+        <w:t xml:space="preserve"> </w:t>
+      </w:r>
+      <w:r>
+        <w:rPr>
+          <w:sz w:val="22"/>
+        </w:rPr>
+        <w:t xml:space="preserve">– </w:t>
+      </w:r>
+      <w:proofErr w:type="spellStart"/>
+      <w:r>
+        <w:rPr>
+          <w:sz w:val="22"/>
+        </w:rPr>
+        <w:t>FileSystem</w:t>
+      </w:r>
+      <w:proofErr w:type="spellEnd"/>
+      <w:r>
+        <w:rPr>
+          <w:sz w:val="22"/>
+        </w:rPr>
+        <w:t xml:space="preserve"> object class that </w:t>
+      </w:r>
+      <w:r>
+        <w:rPr>
+          <w:sz w:val="22"/>
+        </w:rPr>
+        <w:t>manages the object types that has been read from the external files.</w:t>
+      </w:r>
+    </w:p>
+    <w:p>
+      <w:pPr>
+        <w:ind w:left="576"/>
+        <w:rPr>
+          <w:sz w:val="22"/>
+        </w:rPr>
+      </w:pPr>
+      <w:r>
+        <w:rPr>
+          <w:b/>
+          <w:sz w:val="22"/>
+        </w:rPr>
+        <w:t>Forest Class</w:t>
+      </w:r>
+      <w:r>
+        <w:rPr>
+          <w:b/>
+          <w:sz w:val="22"/>
+        </w:rPr>
+        <w:t xml:space="preserve"> </w:t>
+      </w:r>
+      <w:r>
+        <w:rPr>
+          <w:sz w:val="22"/>
+        </w:rPr>
+        <w:t>– Forest object class that manages the forest object on the map.</w:t>
+      </w:r>
+    </w:p>
+    <w:p>
+      <w:pPr>
+        <w:ind w:left="576"/>
+        <w:rPr>
+          <w:sz w:val="22"/>
+        </w:rPr>
+      </w:pPr>
+      <w:proofErr w:type="spellStart"/>
+      <w:r>
+        <w:rPr>
+          <w:b/>
+          <w:sz w:val="22"/>
+        </w:rPr>
+        <w:t>GameButton</w:t>
+      </w:r>
+      <w:proofErr w:type="spellEnd"/>
+      <w:r>
+        <w:rPr>
+          <w:b/>
+          <w:sz w:val="22"/>
+        </w:rPr>
+        <w:t xml:space="preserve"> Class</w:t>
+      </w:r>
+      <w:r>
+        <w:rPr>
+          <w:b/>
+          <w:sz w:val="22"/>
+        </w:rPr>
+        <w:t xml:space="preserve"> </w:t>
+      </w:r>
+      <w:r>
+        <w:rPr>
+          <w:sz w:val="22"/>
+        </w:rPr>
+        <w:t xml:space="preserve">– </w:t>
+      </w:r>
+      <w:proofErr w:type="spellStart"/>
+      <w:r>
+        <w:rPr>
+          <w:sz w:val="22"/>
+        </w:rPr>
+        <w:t>GameButton</w:t>
+      </w:r>
+      <w:proofErr w:type="spellEnd"/>
+      <w:r>
+        <w:rPr>
+          <w:sz w:val="22"/>
+        </w:rPr>
+        <w:t xml:space="preserve"> object class that extends</w:t>
+      </w:r>
+      <w:bookmarkStart w:id="3" w:name="_GoBack"/>
+      <w:bookmarkEnd w:id="3"/>
+      <w:r>
+        <w:rPr>
+          <w:sz w:val="22"/>
+        </w:rPr>
+        <w:t xml:space="preserve"> the </w:t>
+      </w:r>
+      <w:proofErr w:type="spellStart"/>
+      <w:r>
+        <w:rPr>
+          <w:sz w:val="22"/>
+        </w:rPr>
+        <w:t>JButton</w:t>
+      </w:r>
+      <w:proofErr w:type="spellEnd"/>
+      <w:r>
+        <w:rPr>
+          <w:sz w:val="22"/>
+        </w:rPr>
+        <w:t xml:space="preserve"> class and game use these buttons instead of </w:t>
+      </w:r>
+      <w:proofErr w:type="spellStart"/>
+      <w:r>
+        <w:rPr>
+          <w:sz w:val="22"/>
+        </w:rPr>
+        <w:t>JButton</w:t>
+      </w:r>
+      <w:proofErr w:type="spellEnd"/>
+      <w:r>
+        <w:rPr>
+          <w:sz w:val="22"/>
+        </w:rPr>
+        <w:t xml:space="preserve">. </w:t>
+      </w:r>
+    </w:p>
+    <w:p>
+      <w:pPr>
+        <w:ind w:left="576"/>
+        <w:rPr>
+          <w:sz w:val="22"/>
+        </w:rPr>
+      </w:pPr>
+      <w:proofErr w:type="spellStart"/>
+      <w:r>
+        <w:rPr>
+          <w:b/>
+          <w:sz w:val="22"/>
+        </w:rPr>
+        <w:t>Game</w:t>
+      </w:r>
+      <w:r>
+        <w:rPr>
+          <w:b/>
+          <w:sz w:val="22"/>
+        </w:rPr>
+        <w:t>Panel</w:t>
+      </w:r>
+      <w:proofErr w:type="spellEnd"/>
+      <w:r>
+        <w:rPr>
+          <w:b/>
+          <w:sz w:val="22"/>
+        </w:rPr>
+        <w:t xml:space="preserve"> Class</w:t>
+      </w:r>
+      <w:r>
+        <w:rPr>
+          <w:b/>
+          <w:sz w:val="22"/>
+        </w:rPr>
+        <w:t xml:space="preserve"> </w:t>
+      </w:r>
+      <w:r>
+        <w:rPr>
+          <w:sz w:val="22"/>
+        </w:rPr>
+        <w:t xml:space="preserve">– </w:t>
+      </w:r>
+      <w:proofErr w:type="spellStart"/>
+      <w:r>
+        <w:rPr>
+          <w:sz w:val="22"/>
+        </w:rPr>
+        <w:t>GamePanel</w:t>
+      </w:r>
+      <w:proofErr w:type="spellEnd"/>
+      <w:r>
+        <w:rPr>
+          <w:sz w:val="22"/>
+        </w:rPr>
+        <w:t xml:space="preserve"> object class that manages the layout of all the panels.</w:t>
+      </w:r>
+    </w:p>
+    <w:p>
+      <w:pPr>
+        <w:ind w:left="576"/>
+        <w:rPr>
+          <w:sz w:val="22"/>
+        </w:rPr>
+      </w:pPr>
+      <w:proofErr w:type="spellStart"/>
+      <w:r>
+        <w:rPr>
+          <w:b/>
+          <w:sz w:val="22"/>
+        </w:rPr>
+        <w:t>LevelView</w:t>
+      </w:r>
+      <w:proofErr w:type="spellEnd"/>
+      <w:r>
+        <w:rPr>
+          <w:b/>
+          <w:sz w:val="22"/>
+        </w:rPr>
+        <w:t xml:space="preserve"> Class</w:t>
+      </w:r>
+      <w:r>
+        <w:rPr>
+          <w:b/>
+          <w:sz w:val="22"/>
+        </w:rPr>
+        <w:t xml:space="preserve"> </w:t>
+      </w:r>
+      <w:r>
+        <w:rPr>
+          <w:sz w:val="22"/>
+        </w:rPr>
+        <w:t>–</w:t>
+      </w:r>
+      <w:r>
+        <w:rPr>
+          <w:sz w:val="22"/>
+        </w:rPr>
+        <w:t xml:space="preserve"> </w:t>
+      </w:r>
+      <w:proofErr w:type="spellStart"/>
+      <w:r>
+        <w:rPr>
+          <w:sz w:val="22"/>
+        </w:rPr>
+        <w:t>LevelView</w:t>
+      </w:r>
+      <w:proofErr w:type="spellEnd"/>
+      <w:r>
+        <w:rPr>
+          <w:sz w:val="22"/>
+        </w:rPr>
+        <w:t xml:space="preserve"> object class that manages the game and its levels with the map and other objects on it. </w:t>
+      </w:r>
+    </w:p>
+    <w:p>
+      <w:pPr>
+        <w:ind w:left="576"/>
+        <w:rPr>
+          <w:sz w:val="22"/>
+        </w:rPr>
+      </w:pPr>
+      <w:proofErr w:type="spellStart"/>
+      <w:r>
+        <w:rPr>
+          <w:b/>
+          <w:sz w:val="22"/>
+        </w:rPr>
+        <w:t>SoundManager</w:t>
+      </w:r>
+      <w:proofErr w:type="spellEnd"/>
+      <w:r>
+        <w:rPr>
+          <w:b/>
+          <w:sz w:val="22"/>
+        </w:rPr>
+        <w:t xml:space="preserve"> Class </w:t>
+      </w:r>
+      <w:r>
+        <w:rPr>
+          <w:sz w:val="22"/>
+        </w:rPr>
+        <w:t>– Manager class for the game that manages the audio files and implements appropriate listeners for other classes to use.</w:t>
+      </w:r>
+    </w:p>
+    <w:p>
+      <w:pPr>
+        <w:pStyle w:val="Heading3"/>
+      </w:pPr>
+      <w:bookmarkStart w:id="4" w:name="_Toc533359839"/>
+      <w:r>
+        <w:t>Singleton Pattern</w:t>
+      </w:r>
+      <w:bookmarkEnd w:id="4"/>
+    </w:p>
+    <w:p>
+      <w:pPr>
+        <w:ind w:left="576"/>
+      </w:pPr>
+      <w:proofErr w:type="spellStart"/>
+      <w:r>
+        <w:rPr>
+          <w:b/>
+        </w:rPr>
+        <w:t>SoundManager</w:t>
+      </w:r>
+      <w:proofErr w:type="spellEnd"/>
+      <w:r>
+        <w:rPr>
+          <w:b/>
+        </w:rPr>
+        <w:t xml:space="preserve"> Class </w:t>
+      </w:r>
+      <w:r>
+        <w:rPr>
+          <w:sz w:val="22"/>
+        </w:rPr>
+        <w:t xml:space="preserve">is the one that can be used by every class that has been made on the structure of Singleton Pattern. Every other class may call static methods of the </w:t>
+      </w:r>
+      <w:proofErr w:type="spellStart"/>
+      <w:r>
+        <w:rPr>
+          <w:sz w:val="22"/>
+        </w:rPr>
+        <w:t>SoundManager</w:t>
+      </w:r>
+      <w:proofErr w:type="spellEnd"/>
+      <w:r>
+        <w:rPr>
+          <w:sz w:val="22"/>
+        </w:rPr>
+        <w:t xml:space="preserve"> to play and pause the background music as well as the other sound effects. It also has mouse and window listeners to be used by the other views.</w:t>
+      </w:r>
+    </w:p>
+    <w:p>
+      <w:pPr>
+        <w:pStyle w:val="Heading2"/>
+      </w:pPr>
+      <w:bookmarkStart w:id="5" w:name="_Toc533359840"/>
+      <w:r>
         <w:lastRenderedPageBreak/>
-        <w:t>Design Changes</w:t>
-      </w:r>
-      <w:bookmarkEnd w:id="1"/>
-      <w:r>
+        <w:t>Removed Parts</w:t>
+      </w:r>
+      <w:bookmarkEnd w:id="5"/>
+    </w:p>
+    <w:p>
+      <w:pPr>
+        <w:ind w:left="576"/>
+        <w:rPr>
+          <w:sz w:val="22"/>
+        </w:rPr>
+      </w:pPr>
+      <w:proofErr w:type="spellStart"/>
+      <w:r>
+        <w:rPr>
+          <w:b/>
+          <w:sz w:val="22"/>
+        </w:rPr>
+        <w:t>StableEnemy</w:t>
+      </w:r>
+      <w:proofErr w:type="spellEnd"/>
+      <w:r>
+        <w:rPr>
+          <w:b/>
+          <w:sz w:val="22"/>
+        </w:rPr>
+        <w:t xml:space="preserve"> Class</w:t>
+      </w:r>
+      <w:r>
+        <w:rPr>
+          <w:b/>
+          <w:sz w:val="22"/>
+        </w:rPr>
         <w:t xml:space="preserve"> </w:t>
       </w:r>
-    </w:p>
-    <w:p>
-      <w:pPr>
-        <w:pStyle w:val="Heading2"/>
-      </w:pPr>
-      <w:bookmarkStart w:id="2" w:name="_Toc533359838"/>
-      <w:r>
-        <w:t>Added Parts</w:t>
-      </w:r>
-      <w:bookmarkEnd w:id="2"/>
+      <w:r>
+        <w:rPr>
+          <w:b/>
+          <w:sz w:val="22"/>
+        </w:rPr>
+        <w:t xml:space="preserve">– </w:t>
+      </w:r>
+      <w:r>
+        <w:rPr>
+          <w:sz w:val="22"/>
+        </w:rPr>
+        <w:t xml:space="preserve">This class has been removed and replaced by the Enemy and </w:t>
+      </w:r>
+      <w:proofErr w:type="spellStart"/>
+      <w:r>
+        <w:rPr>
+          <w:sz w:val="22"/>
+        </w:rPr>
+        <w:t>EnemyArmada</w:t>
+      </w:r>
+      <w:proofErr w:type="spellEnd"/>
+      <w:r>
+        <w:rPr>
+          <w:sz w:val="22"/>
+        </w:rPr>
+        <w:t xml:space="preserve"> classes.</w:t>
+      </w:r>
+    </w:p>
+    <w:p>
+      <w:pPr>
+        <w:ind w:left="432" w:firstLine="144"/>
+      </w:pPr>
+      <w:proofErr w:type="spellStart"/>
+      <w:r>
+        <w:rPr>
+          <w:b/>
+          <w:sz w:val="22"/>
+        </w:rPr>
+        <w:t>StableAlly</w:t>
+      </w:r>
+      <w:proofErr w:type="spellEnd"/>
+      <w:r>
+        <w:rPr>
+          <w:b/>
+          <w:sz w:val="22"/>
+        </w:rPr>
+        <w:t xml:space="preserve"> Class</w:t>
+      </w:r>
+      <w:r>
+        <w:rPr>
+          <w:b/>
+          <w:sz w:val="22"/>
+        </w:rPr>
+        <w:t xml:space="preserve"> </w:t>
+      </w:r>
+      <w:r>
+        <w:rPr>
+          <w:b/>
+          <w:sz w:val="22"/>
+        </w:rPr>
+        <w:t xml:space="preserve">– </w:t>
+      </w:r>
+      <w:r>
+        <w:rPr>
+          <w:sz w:val="22"/>
+        </w:rPr>
+        <w:t>This class has been removed and replaced by the Ally class.</w:t>
+      </w:r>
     </w:p>
     <w:p>
       <w:pPr>
@@ -1699,467 +3485,35 @@
           <w:b/>
           <w:sz w:val="22"/>
         </w:rPr>
-        <w:t>FileDataStructure</w:t>
-      </w:r>
-      <w:proofErr w:type="spellEnd"/>
-      <w:r>
-        <w:rPr>
-          <w:b/>
-          <w:sz w:val="22"/>
-        </w:rPr>
-        <w:t xml:space="preserve"> Class</w:t>
-      </w:r>
-      <w:r>
-        <w:rPr>
-          <w:b/>
-          <w:sz w:val="22"/>
-        </w:rPr>
-        <w:t xml:space="preserve"> </w:t>
-      </w:r>
-      <w:r>
-        <w:rPr>
-          <w:sz w:val="22"/>
-        </w:rPr>
-        <w:t>-</w:t>
-      </w:r>
-      <w:r>
-        <w:rPr>
-          <w:sz w:val="22"/>
-        </w:rPr>
-        <w:t xml:space="preserve"> </w:t>
-      </w:r>
-      <w:proofErr w:type="spellStart"/>
-      <w:r>
-        <w:rPr>
-          <w:sz w:val="22"/>
-        </w:rPr>
-        <w:t>FileDataStructure</w:t>
-      </w:r>
-      <w:proofErr w:type="spellEnd"/>
-      <w:r>
-        <w:rPr>
-          <w:sz w:val="22"/>
-        </w:rPr>
-        <w:t xml:space="preserve"> object class that manages the primitive types that has been read from the external files.</w:t>
-      </w:r>
-    </w:p>
-    <w:p>
-      <w:pPr>
-        <w:ind w:left="576"/>
-        <w:rPr>
-          <w:sz w:val="22"/>
-        </w:rPr>
-      </w:pPr>
-      <w:proofErr w:type="spellStart"/>
-      <w:r>
-        <w:rPr>
-          <w:b/>
-          <w:sz w:val="22"/>
-        </w:rPr>
-        <w:t>FileSystem</w:t>
-      </w:r>
-      <w:proofErr w:type="spellEnd"/>
-      <w:r>
-        <w:rPr>
-          <w:b/>
-          <w:sz w:val="22"/>
-        </w:rPr>
-        <w:t xml:space="preserve"> Class</w:t>
-      </w:r>
-      <w:r>
-        <w:rPr>
-          <w:b/>
-          <w:sz w:val="22"/>
-        </w:rPr>
-        <w:t xml:space="preserve"> </w:t>
-      </w:r>
-      <w:r>
-        <w:rPr>
+        <w:t>LandForces</w:t>
+      </w:r>
+      <w:proofErr w:type="spellEnd"/>
+      <w:r>
+        <w:rPr>
+          <w:b/>
+          <w:sz w:val="22"/>
+        </w:rPr>
+        <w:t xml:space="preserve"> Class </w:t>
+      </w:r>
+      <w:r>
+        <w:rPr>
+          <w:b/>
           <w:sz w:val="22"/>
         </w:rPr>
         <w:t xml:space="preserve">– </w:t>
       </w:r>
-      <w:proofErr w:type="spellStart"/>
-      <w:r>
-        <w:rPr>
-          <w:sz w:val="22"/>
-        </w:rPr>
-        <w:t>FileSystem</w:t>
-      </w:r>
-      <w:proofErr w:type="spellEnd"/>
-      <w:r>
-        <w:rPr>
-          <w:sz w:val="22"/>
-        </w:rPr>
-        <w:t xml:space="preserve"> object class that </w:t>
-      </w:r>
-      <w:r>
-        <w:rPr>
-          <w:sz w:val="22"/>
-        </w:rPr>
-        <w:t>manages the object types that has been read from the external files.</w:t>
-      </w:r>
-    </w:p>
-    <w:p>
-      <w:pPr>
-        <w:ind w:left="576"/>
-        <w:rPr>
-          <w:sz w:val="22"/>
-        </w:rPr>
-      </w:pPr>
-      <w:r>
-        <w:rPr>
-          <w:b/>
-          <w:sz w:val="22"/>
-        </w:rPr>
-        <w:t>Forest Class</w:t>
-      </w:r>
-      <w:r>
-        <w:rPr>
-          <w:b/>
-          <w:sz w:val="22"/>
-        </w:rPr>
-        <w:t xml:space="preserve"> </w:t>
-      </w:r>
-      <w:r>
-        <w:rPr>
-          <w:sz w:val="22"/>
-        </w:rPr>
-        <w:t>– Forest object class that manages the forest object on the map.</w:t>
-      </w:r>
-    </w:p>
-    <w:p>
-      <w:pPr>
-        <w:ind w:left="576"/>
-        <w:rPr>
-          <w:sz w:val="22"/>
-        </w:rPr>
-      </w:pPr>
-      <w:proofErr w:type="spellStart"/>
-      <w:r>
-        <w:rPr>
-          <w:b/>
-          <w:sz w:val="22"/>
-        </w:rPr>
-        <w:t>GameButton</w:t>
-      </w:r>
-      <w:proofErr w:type="spellEnd"/>
-      <w:r>
-        <w:rPr>
-          <w:b/>
-          <w:sz w:val="22"/>
-        </w:rPr>
-        <w:t xml:space="preserve"> Class</w:t>
-      </w:r>
-      <w:r>
-        <w:rPr>
-          <w:b/>
-          <w:sz w:val="22"/>
-        </w:rPr>
-        <w:t xml:space="preserve"> </w:t>
-      </w:r>
-      <w:r>
-        <w:rPr>
-          <w:sz w:val="22"/>
-        </w:rPr>
-        <w:t xml:space="preserve">– </w:t>
-      </w:r>
-      <w:proofErr w:type="spellStart"/>
-      <w:r>
-        <w:rPr>
-          <w:sz w:val="22"/>
-        </w:rPr>
-        <w:t>GameButton</w:t>
-      </w:r>
-      <w:proofErr w:type="spellEnd"/>
-      <w:r>
-        <w:rPr>
-          <w:sz w:val="22"/>
-        </w:rPr>
-        <w:t xml:space="preserve"> object class that extends the </w:t>
-      </w:r>
-      <w:proofErr w:type="spellStart"/>
-      <w:r>
-        <w:rPr>
-          <w:sz w:val="22"/>
-        </w:rPr>
-        <w:t>JButton</w:t>
-      </w:r>
-      <w:proofErr w:type="spellEnd"/>
-      <w:r>
-        <w:rPr>
-          <w:sz w:val="22"/>
-        </w:rPr>
-        <w:t xml:space="preserve"> class and game use these buttons instead of </w:t>
-      </w:r>
-      <w:proofErr w:type="spellStart"/>
-      <w:r>
-        <w:rPr>
-          <w:sz w:val="22"/>
-        </w:rPr>
-        <w:t>JButton</w:t>
-      </w:r>
-      <w:proofErr w:type="spellEnd"/>
-      <w:r>
-        <w:rPr>
-          <w:sz w:val="22"/>
-        </w:rPr>
-        <w:t xml:space="preserve">. </w:t>
-      </w:r>
-    </w:p>
-    <w:p>
-      <w:pPr>
-        <w:ind w:left="576"/>
-        <w:rPr>
-          <w:sz w:val="22"/>
-        </w:rPr>
-      </w:pPr>
-      <w:proofErr w:type="spellStart"/>
-      <w:r>
-        <w:rPr>
-          <w:b/>
-          <w:sz w:val="22"/>
-        </w:rPr>
-        <w:t>Game</w:t>
-      </w:r>
-      <w:r>
-        <w:rPr>
-          <w:b/>
-          <w:sz w:val="22"/>
-        </w:rPr>
-        <w:t>Panel</w:t>
-      </w:r>
-      <w:proofErr w:type="spellEnd"/>
-      <w:r>
-        <w:rPr>
-          <w:b/>
-          <w:sz w:val="22"/>
-        </w:rPr>
-        <w:t xml:space="preserve"> Class</w:t>
-      </w:r>
-      <w:r>
-        <w:rPr>
-          <w:b/>
-          <w:sz w:val="22"/>
-        </w:rPr>
-        <w:t xml:space="preserve"> </w:t>
-      </w:r>
-      <w:r>
-        <w:rPr>
-          <w:sz w:val="22"/>
-        </w:rPr>
-        <w:t xml:space="preserve">– </w:t>
-      </w:r>
-      <w:proofErr w:type="spellStart"/>
-      <w:r>
-        <w:rPr>
-          <w:sz w:val="22"/>
-        </w:rPr>
-        <w:t>GamePanel</w:t>
-      </w:r>
-      <w:proofErr w:type="spellEnd"/>
-      <w:r>
-        <w:rPr>
-          <w:sz w:val="22"/>
-        </w:rPr>
-        <w:t xml:space="preserve"> object class that manages the layout of all the panels.</w:t>
-      </w:r>
-    </w:p>
-    <w:p>
-      <w:pPr>
-        <w:ind w:left="576"/>
-        <w:rPr>
-          <w:sz w:val="22"/>
-        </w:rPr>
-      </w:pPr>
-      <w:proofErr w:type="spellStart"/>
-      <w:r>
-        <w:rPr>
-          <w:b/>
-          <w:sz w:val="22"/>
-        </w:rPr>
-        <w:t>LevelView</w:t>
-      </w:r>
-      <w:proofErr w:type="spellEnd"/>
-      <w:r>
-        <w:rPr>
-          <w:b/>
-          <w:sz w:val="22"/>
-        </w:rPr>
-        <w:t xml:space="preserve"> Class</w:t>
-      </w:r>
-      <w:r>
-        <w:rPr>
-          <w:b/>
-          <w:sz w:val="22"/>
-        </w:rPr>
-        <w:t xml:space="preserve"> </w:t>
-      </w:r>
-      <w:r>
-        <w:rPr>
-          <w:sz w:val="22"/>
-        </w:rPr>
-        <w:t>–</w:t>
-      </w:r>
-      <w:r>
-        <w:rPr>
-          <w:sz w:val="22"/>
-        </w:rPr>
-        <w:t xml:space="preserve"> </w:t>
-      </w:r>
-      <w:proofErr w:type="spellStart"/>
-      <w:r>
-        <w:rPr>
-          <w:sz w:val="22"/>
-        </w:rPr>
-        <w:t>LevelView</w:t>
-      </w:r>
-      <w:proofErr w:type="spellEnd"/>
-      <w:r>
-        <w:rPr>
-          <w:sz w:val="22"/>
-        </w:rPr>
-        <w:t xml:space="preserve"> object class that manages the game and its levels with the map and other objects on it. </w:t>
-      </w:r>
-    </w:p>
-    <w:p>
-      <w:pPr>
-        <w:ind w:left="576"/>
-        <w:rPr>
-          <w:sz w:val="22"/>
-        </w:rPr>
-      </w:pPr>
-      <w:proofErr w:type="spellStart"/>
-      <w:r>
-        <w:rPr>
-          <w:b/>
-          <w:sz w:val="22"/>
-        </w:rPr>
-        <w:t>SoundManager</w:t>
-      </w:r>
-      <w:proofErr w:type="spellEnd"/>
-      <w:r>
-        <w:rPr>
-          <w:b/>
-          <w:sz w:val="22"/>
-        </w:rPr>
-        <w:t xml:space="preserve"> Class </w:t>
-      </w:r>
-      <w:r>
-        <w:rPr>
-          <w:sz w:val="22"/>
-        </w:rPr>
-        <w:t>– Manager class for the game that manages the audio files and implements appropriate listeners for other classes to use.</w:t>
-      </w:r>
-    </w:p>
-    <w:p>
-      <w:pPr>
-        <w:pStyle w:val="Heading3"/>
-      </w:pPr>
-      <w:bookmarkStart w:id="3" w:name="_Toc533359839"/>
-      <w:r>
-        <w:t>Singleton Pattern</w:t>
-      </w:r>
-      <w:bookmarkEnd w:id="3"/>
-    </w:p>
-    <w:p>
-      <w:pPr>
-        <w:ind w:left="576"/>
-      </w:pPr>
-      <w:proofErr w:type="spellStart"/>
-      <w:r>
-        <w:rPr>
-          <w:b/>
-        </w:rPr>
-        <w:t>SoundManager</w:t>
-      </w:r>
-      <w:proofErr w:type="spellEnd"/>
-      <w:r>
-        <w:rPr>
-          <w:b/>
-        </w:rPr>
-        <w:t xml:space="preserve"> Class </w:t>
-      </w:r>
-      <w:r>
-        <w:rPr>
-          <w:sz w:val="22"/>
-        </w:rPr>
-        <w:t xml:space="preserve">is the one that can be used by every class that has been made on the structure of Singleton Pattern. Every other class may call static methods of the </w:t>
-      </w:r>
-      <w:proofErr w:type="spellStart"/>
-      <w:r>
-        <w:rPr>
-          <w:sz w:val="22"/>
-        </w:rPr>
-        <w:t>SoundManager</w:t>
-      </w:r>
-      <w:proofErr w:type="spellEnd"/>
-      <w:r>
-        <w:rPr>
-          <w:sz w:val="22"/>
-        </w:rPr>
-        <w:t xml:space="preserve"> to play and pause the background music as well as the other sound effects. It also has mouse and window listeners to be used by the other views.</w:t>
-      </w:r>
-    </w:p>
-    <w:p>
-      <w:pPr>
-        <w:pStyle w:val="Heading2"/>
-      </w:pPr>
-      <w:bookmarkStart w:id="4" w:name="_Toc533359840"/>
-      <w:r>
-        <w:t>Removed Parts</w:t>
-      </w:r>
-      <w:bookmarkEnd w:id="4"/>
-    </w:p>
-    <w:p>
-      <w:pPr>
-        <w:ind w:left="576"/>
-        <w:rPr>
-          <w:sz w:val="22"/>
-        </w:rPr>
-      </w:pPr>
-      <w:proofErr w:type="spellStart"/>
-      <w:r>
-        <w:rPr>
-          <w:b/>
-          <w:sz w:val="22"/>
-        </w:rPr>
-        <w:t>StableEnemy</w:t>
-      </w:r>
-      <w:proofErr w:type="spellEnd"/>
-      <w:r>
-        <w:rPr>
-          <w:b/>
-          <w:sz w:val="22"/>
-        </w:rPr>
-        <w:t xml:space="preserve"> Class</w:t>
-      </w:r>
-      <w:r>
-        <w:rPr>
-          <w:b/>
-          <w:sz w:val="22"/>
-        </w:rPr>
-        <w:t xml:space="preserve"> </w:t>
-      </w:r>
-      <w:r>
-        <w:rPr>
-          <w:b/>
-          <w:sz w:val="22"/>
-        </w:rPr>
-        <w:t xml:space="preserve">– </w:t>
-      </w:r>
-      <w:r>
-        <w:rPr>
-          <w:sz w:val="22"/>
-        </w:rPr>
-        <w:t xml:space="preserve">This class has been removed and replaced by the Enemy and </w:t>
-      </w:r>
-      <w:proofErr w:type="spellStart"/>
-      <w:r>
-        <w:rPr>
-          <w:sz w:val="22"/>
-        </w:rPr>
-        <w:t>EnemyArmada</w:t>
+      <w:r>
+        <w:rPr>
+          <w:sz w:val="22"/>
+        </w:rPr>
+        <w:t xml:space="preserve">This class has been removed and replaced by the Ally and </w:t>
+      </w:r>
+      <w:proofErr w:type="spellStart"/>
+      <w:r>
+        <w:rPr>
+          <w:sz w:val="22"/>
+        </w:rPr>
+        <w:t>AllyArmada</w:t>
       </w:r>
       <w:proofErr w:type="spellEnd"/>
       <w:r>
@@ -2171,105 +3525,13 @@
     </w:p>
     <w:p>
       <w:pPr>
-        <w:ind w:left="432" w:firstLine="144"/>
-      </w:pPr>
-      <w:proofErr w:type="spellStart"/>
-      <w:r>
-        <w:rPr>
-          <w:b/>
-          <w:sz w:val="22"/>
-        </w:rPr>
-        <w:t>StableAlly</w:t>
-      </w:r>
-      <w:proofErr w:type="spellEnd"/>
-      <w:r>
-        <w:rPr>
-          <w:b/>
-          <w:sz w:val="22"/>
-        </w:rPr>
-        <w:t xml:space="preserve"> Class</w:t>
-      </w:r>
-      <w:r>
-        <w:rPr>
-          <w:b/>
-          <w:sz w:val="22"/>
-        </w:rPr>
-        <w:t xml:space="preserve"> </w:t>
-      </w:r>
-      <w:r>
-        <w:rPr>
-          <w:b/>
-          <w:sz w:val="22"/>
-        </w:rPr>
-        <w:t xml:space="preserve">– </w:t>
-      </w:r>
-      <w:r>
-        <w:rPr>
-          <w:sz w:val="22"/>
-        </w:rPr>
-        <w:t>This class has been removed and replaced by the Ally class.</w:t>
-      </w:r>
-    </w:p>
-    <w:p>
-      <w:pPr>
-        <w:ind w:left="576"/>
-        <w:rPr>
-          <w:sz w:val="22"/>
-        </w:rPr>
-      </w:pPr>
-      <w:proofErr w:type="spellStart"/>
-      <w:r>
-        <w:rPr>
-          <w:b/>
-          <w:sz w:val="22"/>
-        </w:rPr>
-        <w:t>LandForces</w:t>
-      </w:r>
-      <w:proofErr w:type="spellEnd"/>
-      <w:r>
-        <w:rPr>
-          <w:b/>
-          <w:sz w:val="22"/>
-        </w:rPr>
-        <w:t xml:space="preserve"> Class </w:t>
-      </w:r>
-      <w:r>
-        <w:rPr>
-          <w:b/>
-          <w:sz w:val="22"/>
-        </w:rPr>
-        <w:t xml:space="preserve">– </w:t>
-      </w:r>
-      <w:r>
-        <w:rPr>
-          <w:sz w:val="22"/>
-        </w:rPr>
-        <w:t xml:space="preserve">This class has been removed and replaced by the Ally and </w:t>
-      </w:r>
-      <w:proofErr w:type="spellStart"/>
-      <w:r>
-        <w:rPr>
-          <w:sz w:val="22"/>
-        </w:rPr>
-        <w:t>AllyArmada</w:t>
-      </w:r>
-      <w:proofErr w:type="spellEnd"/>
-      <w:r>
-        <w:rPr>
-          <w:sz w:val="22"/>
-        </w:rPr>
-        <w:t xml:space="preserve"> classes.</w:t>
-      </w:r>
-    </w:p>
-    <w:p>
-      <w:pPr>
         <w:pStyle w:val="Heading1"/>
       </w:pPr>
-      <w:bookmarkStart w:id="5" w:name="_Toc533359841"/>
+      <w:bookmarkStart w:id="6" w:name="_Toc533359841"/>
       <w:r>
         <w:t>Lessons Learnt</w:t>
       </w:r>
-      <w:bookmarkEnd w:id="5"/>
+      <w:bookmarkEnd w:id="6"/>
     </w:p>
     <w:p>
       <w:pPr>
@@ -2401,7 +3663,6 @@
         <w:rPr>
           <w:sz w:val="22"/>
         </w:rPr>
-        <w:lastRenderedPageBreak/>
         <w:t>referring back</w:t>
       </w:r>
       <w:proofErr w:type="gramEnd"/>
@@ -2443,11 +3704,11 @@
       <w:pPr>
         <w:pStyle w:val="Heading1"/>
       </w:pPr>
-      <w:bookmarkStart w:id="6" w:name="_Toc533359842"/>
+      <w:bookmarkStart w:id="7" w:name="_Toc533359842"/>
       <w:r>
         <w:t>User’s Guide</w:t>
       </w:r>
-      <w:bookmarkEnd w:id="6"/>
+      <w:bookmarkEnd w:id="7"/>
       <w:r>
         <w:t xml:space="preserve"> </w:t>
       </w:r>
@@ -2457,12 +3718,10 @@
         <w:pStyle w:val="Heading2"/>
         <w:spacing w:line="360" w:lineRule="auto"/>
       </w:pPr>
-      <w:bookmarkStart w:id="7" w:name="_Toc533359843"/>
+      <w:bookmarkStart w:id="8" w:name="_Toc533359843"/>
       <w:r>
         <w:t>System Requirement</w:t>
       </w:r>
-      <w:bookmarkStart w:id="8" w:name="_GoBack"/>
-      <w:bookmarkEnd w:id="7"/>
       <w:bookmarkEnd w:id="8"/>
     </w:p>
     <w:p>
@@ -2661,6 +3920,7 @@
         <w:rPr>
           <w:sz w:val="22"/>
         </w:rPr>
+        <w:lastRenderedPageBreak/>
         <w:t xml:space="preserve">Open a </w:t>
       </w:r>
       <w:r>
@@ -3159,7 +4419,6 @@
         <w:rPr>
           <w:sz w:val="22"/>
         </w:rPr>
-        <w:lastRenderedPageBreak/>
         <w:t xml:space="preserve">Change the directory to your boot disk (for ex. C:/) with the </w:t>
       </w:r>
       <w:r>
@@ -3750,6 +5009,7 @@
         <w:rPr>
           <w:sz w:val="22"/>
         </w:rPr>
+        <w:lastRenderedPageBreak/>
         <w:t xml:space="preserve">Run </w:t>
       </w:r>
       <w:proofErr w:type="spellStart"/>
@@ -3995,9 +5255,8 @@
         <w:rPr>
           <w:noProof/>
         </w:rPr>
-        <w:lastRenderedPageBreak/>
         <w:drawing>
-          <wp:inline distT="0" distB="0" distL="0" distR="0" wp14:anchorId="1E7FB563" wp14:editId="245E46FF">
+          <wp:inline distT="0" distB="0" distL="0" distR="0" wp14:anchorId="1314C2B0" wp14:editId="1E7D889F">
             <wp:extent cx="5209003" cy="4693332"/>
             <wp:effectExtent l="0" t="0" r="0" b="5715"/>
             <wp:docPr id="1123357759" name="picture" descr="/Users/m4hmmd/Desktop/menu.png"/>
@@ -4095,7 +5354,7 @@
         </w:rPr>
         <w:lastRenderedPageBreak/>
         <w:drawing>
-          <wp:inline distT="0" distB="0" distL="0" distR="0" wp14:anchorId="4FD668AC" wp14:editId="6F7A65A0">
+          <wp:inline distT="0" distB="0" distL="0" distR="0" wp14:anchorId="50EEF575" wp14:editId="7A4B5E18">
             <wp:extent cx="5337238" cy="4834794"/>
             <wp:effectExtent l="0" t="0" r="0" b="0"/>
             <wp:docPr id="1023790537" name="picture" descr="/Users/m4hmmd/Desktop/game.png"/>
@@ -5039,6 +6298,7 @@
     <w:lsdException w:name="HTML Sample" w:semiHidden="1" w:unhideWhenUsed="1"/>
     <w:lsdException w:name="HTML Typewriter" w:semiHidden="1" w:unhideWhenUsed="1"/>
     <w:lsdException w:name="HTML Variable" w:semiHidden="1" w:unhideWhenUsed="1"/>
+    <w:lsdException w:name="Normal Table" w:semiHidden="1" w:unhideWhenUsed="1"/>
     <w:lsdException w:name="annotation subject" w:semiHidden="1" w:unhideWhenUsed="1"/>
     <w:lsdException w:name="No List" w:semiHidden="1" w:unhideWhenUsed="1"/>
     <w:lsdException w:name="Outline List 1" w:semiHidden="1" w:unhideWhenUsed="1"/>
@@ -5085,8 +6345,10 @@
     <w:lsdException w:name="Table Subtle 2" w:semiHidden="1" w:unhideWhenUsed="1"/>
     <w:lsdException w:name="Table Web 1" w:semiHidden="1" w:unhideWhenUsed="1"/>
     <w:lsdException w:name="Table Web 2" w:semiHidden="1" w:unhideWhenUsed="1"/>
+    <w:lsdException w:name="Table Web 3" w:semiHidden="1" w:unhideWhenUsed="1"/>
     <w:lsdException w:name="Balloon Text" w:semiHidden="1" w:unhideWhenUsed="1"/>
     <w:lsdException w:name="Table Grid" w:uiPriority="39"/>
+    <w:lsdException w:name="Table Theme" w:semiHidden="1" w:unhideWhenUsed="1"/>
     <w:lsdException w:name="Placeholder Text" w:semiHidden="1"/>
     <w:lsdException w:name="No Spacing" w:uiPriority="1" w:qFormat="1"/>
     <w:lsdException w:name="Light Shading" w:uiPriority="60"/>
@@ -5556,6 +6818,7 @@
   <w:style w:type="character" w:default="1" w:styleId="DefaultParagraphFont">
     <w:name w:val="Default Paragraph Font"/>
     <w:uiPriority w:val="1"/>
+    <w:semiHidden/>
     <w:unhideWhenUsed/>
   </w:style>
   <w:style w:type="table" w:default="1" w:styleId="TableNormal">

</xml_diff>